<commit_message>
Update Architecture Design Document - Build 3.docx
</commit_message>
<xml_diff>
--- a/Architecture Design Document - Build 3.docx
+++ b/Architecture Design Document - Build 3.docx
@@ -50,10 +50,10 @@
           <w:lang w:val="en-GB"/>
         </w:rPr>
         <w:drawing>
-          <wp:inline distT="0" distB="0" distL="0" distR="0" wp14:anchorId="52AC485A" wp14:editId="579878BC">
+          <wp:inline distT="0" distB="0" distL="0" distR="0" wp14:anchorId="7ED3E7B1" wp14:editId="49933686">
             <wp:extent cx="5731510" cy="4218940"/>
             <wp:effectExtent l="0" t="0" r="0" b="0"/>
-            <wp:docPr id="4" name="Picture 4"/>
+            <wp:docPr id="1" name="Picture 1"/>
             <wp:cNvGraphicFramePr>
               <a:graphicFrameLocks xmlns:a="http://schemas.openxmlformats.org/drawingml/2006/main" noChangeAspect="1"/>
             </wp:cNvGraphicFramePr>
@@ -61,7 +61,7 @@
               <a:graphicData uri="http://schemas.openxmlformats.org/drawingml/2006/picture">
                 <pic:pic xmlns:pic="http://schemas.openxmlformats.org/drawingml/2006/picture">
                   <pic:nvPicPr>
-                    <pic:cNvPr id="4" name="Picture 4"/>
+                    <pic:cNvPr id="1" name="Picture 1"/>
                     <pic:cNvPicPr/>
                   </pic:nvPicPr>
                   <pic:blipFill>
@@ -2610,67 +2610,27 @@
           <w:szCs w:val="28"/>
           <w:lang w:val="en-GB"/>
         </w:rPr>
-        <w:t>Conquest</w:t>
-      </w:r>
-      <w:r>
-        <w:rPr>
-          <w:rFonts w:ascii="Times New Roman" w:hAnsi="Times New Roman" w:cs="Times New Roman"/>
-          <w:b/>
-          <w:bCs/>
-          <w:sz w:val="28"/>
-          <w:szCs w:val="28"/>
-          <w:lang w:val="en-GB"/>
-        </w:rPr>
-        <w:t>Write</w:t>
-      </w:r>
-      <w:r>
-        <w:rPr>
-          <w:rFonts w:ascii="Times New Roman" w:hAnsi="Times New Roman" w:cs="Times New Roman"/>
-          <w:b/>
-          <w:bCs/>
-          <w:sz w:val="28"/>
-          <w:szCs w:val="28"/>
-          <w:lang w:val="en-GB"/>
-        </w:rPr>
-        <w:t>Map</w:t>
-      </w:r>
-      <w:proofErr w:type="spellEnd"/>
-    </w:p>
-    <w:p>
-      <w:pPr>
-        <w:rPr>
-          <w:rFonts w:ascii="Times New Roman" w:hAnsi="Times New Roman" w:cs="Times New Roman"/>
-          <w:sz w:val="24"/>
-          <w:szCs w:val="24"/>
-          <w:lang w:val="en-GB"/>
-        </w:rPr>
-      </w:pPr>
-      <w:r>
-        <w:rPr>
-          <w:rFonts w:ascii="Times New Roman" w:hAnsi="Times New Roman" w:cs="Times New Roman"/>
-          <w:sz w:val="24"/>
-          <w:szCs w:val="24"/>
-          <w:lang w:val="en-GB"/>
-        </w:rPr>
-        <w:t>This class will write game map as text in</w:t>
-      </w:r>
-      <w:r>
-        <w:rPr>
-          <w:rFonts w:ascii="Times New Roman" w:hAnsi="Times New Roman" w:cs="Times New Roman"/>
-          <w:sz w:val="24"/>
-          <w:szCs w:val="24"/>
-          <w:lang w:val="en-GB"/>
-        </w:rPr>
-        <w:t xml:space="preserve"> conquest</w:t>
-      </w:r>
-      <w:r>
-        <w:rPr>
-          <w:rFonts w:ascii="Times New Roman" w:hAnsi="Times New Roman" w:cs="Times New Roman"/>
-          <w:sz w:val="24"/>
-          <w:szCs w:val="24"/>
-          <w:lang w:val="en-GB"/>
-        </w:rPr>
-        <w:t xml:space="preserve"> map file.</w:t>
+        <w:t>ConquestWriteMap</w:t>
+      </w:r>
+      <w:proofErr w:type="spellEnd"/>
+    </w:p>
+    <w:p>
+      <w:pPr>
+        <w:rPr>
+          <w:rFonts w:ascii="Times New Roman" w:hAnsi="Times New Roman" w:cs="Times New Roman"/>
+          <w:sz w:val="24"/>
+          <w:szCs w:val="24"/>
+          <w:lang w:val="en-GB"/>
+        </w:rPr>
+      </w:pPr>
+      <w:r>
+        <w:rPr>
+          <w:rFonts w:ascii="Times New Roman" w:hAnsi="Times New Roman" w:cs="Times New Roman"/>
+          <w:sz w:val="24"/>
+          <w:szCs w:val="24"/>
+          <w:lang w:val="en-GB"/>
+        </w:rPr>
+        <w:t>This class will write game map as text in conquest map file.</w:t>
       </w:r>
     </w:p>
     <w:p>
@@ -3413,34 +3373,7 @@
           <w:szCs w:val="24"/>
           <w:lang w:val="en-GB"/>
         </w:rPr>
-        <w:t>A</w:t>
-      </w:r>
-      <w:r>
-        <w:rPr>
-          <w:rFonts w:ascii="Times New Roman" w:hAnsi="Times New Roman" w:cs="Times New Roman"/>
-          <w:sz w:val="24"/>
-          <w:szCs w:val="24"/>
-          <w:lang w:val="en-GB"/>
-        </w:rPr>
-        <w:t>bstract class that is implemented by concrete strategy classes</w:t>
-      </w:r>
-      <w:r>
-        <w:rPr>
-          <w:rFonts w:ascii="Times New Roman" w:hAnsi="Times New Roman" w:cs="Times New Roman"/>
-          <w:sz w:val="24"/>
-          <w:szCs w:val="24"/>
-          <w:lang w:val="en-GB"/>
-        </w:rPr>
-        <w:t xml:space="preserve">. </w:t>
-      </w:r>
-      <w:r>
-        <w:rPr>
-          <w:rFonts w:ascii="Times New Roman" w:hAnsi="Times New Roman" w:cs="Times New Roman"/>
-          <w:sz w:val="24"/>
-          <w:szCs w:val="24"/>
-          <w:lang w:val="en-GB"/>
-        </w:rPr>
-        <w:t>This is the class that declares the method to be implemented by the various strategies.</w:t>
+        <w:t>Abstract class that is implemented by concrete strategy classes. This is the class that declares the method to be implemented by the various strategies.</w:t>
       </w:r>
     </w:p>
     <w:p>
@@ -3500,34 +3433,7 @@
           <w:szCs w:val="24"/>
           <w:lang w:val="en-GB"/>
         </w:rPr>
-        <w:t>C</w:t>
-      </w:r>
-      <w:r>
-        <w:rPr>
-          <w:rFonts w:ascii="Times New Roman" w:hAnsi="Times New Roman" w:cs="Times New Roman"/>
-          <w:sz w:val="24"/>
-          <w:szCs w:val="24"/>
-          <w:lang w:val="en-GB"/>
-        </w:rPr>
-        <w:t>oncrete strategy class of Aggressive player.</w:t>
-      </w:r>
-      <w:r>
-        <w:rPr>
-          <w:rFonts w:ascii="Times New Roman" w:hAnsi="Times New Roman" w:cs="Times New Roman"/>
-          <w:sz w:val="24"/>
-          <w:szCs w:val="24"/>
-          <w:lang w:val="en-GB"/>
-        </w:rPr>
-        <w:t xml:space="preserve"> </w:t>
-      </w:r>
-      <w:r>
-        <w:rPr>
-          <w:rFonts w:ascii="Times New Roman" w:hAnsi="Times New Roman" w:cs="Times New Roman"/>
-          <w:sz w:val="24"/>
-          <w:szCs w:val="24"/>
-          <w:lang w:val="en-GB"/>
-        </w:rPr>
-        <w:t xml:space="preserve">An aggressive computer player strategy that focuses on centralization of forces and then attack, i.e. it deploys on its strongest </w:t>
+        <w:t xml:space="preserve">Concrete strategy class of Aggressive player. An aggressive computer player strategy that focuses on centralization of forces and then attack, i.e. it deploys on its strongest </w:t>
       </w:r>
       <w:proofErr w:type="spellStart"/>
       <w:proofErr w:type="gramStart"/>
@@ -3587,18 +3493,7 @@
           <w:szCs w:val="28"/>
           <w:lang w:val="en-GB"/>
         </w:rPr>
-        <w:t xml:space="preserve">Class </w:t>
-      </w:r>
-      <w:r>
-        <w:rPr>
-          <w:rFonts w:ascii="Times New Roman" w:hAnsi="Times New Roman" w:cs="Times New Roman"/>
-          <w:b/>
-          <w:bCs/>
-          <w:sz w:val="28"/>
-          <w:szCs w:val="28"/>
-          <w:lang w:val="en-GB"/>
-        </w:rPr>
-        <w:t>Benevolent</w:t>
+        <w:t>Class Benevolent</w:t>
       </w:r>
     </w:p>
     <w:p>
@@ -3622,52 +3517,7 @@
           <w:lang w:val="en-GB"/>
         </w:rPr>
         <w:lastRenderedPageBreak/>
-        <w:t>C</w:t>
-      </w:r>
-      <w:r>
-        <w:rPr>
-          <w:rFonts w:ascii="Times New Roman" w:hAnsi="Times New Roman" w:cs="Times New Roman"/>
-          <w:sz w:val="24"/>
-          <w:szCs w:val="24"/>
-          <w:lang w:val="en-GB"/>
-        </w:rPr>
-        <w:t>oncrete strategy class of Benevolent player.</w:t>
-      </w:r>
-      <w:r>
-        <w:rPr>
-          <w:rFonts w:ascii="Times New Roman" w:hAnsi="Times New Roman" w:cs="Times New Roman"/>
-          <w:sz w:val="24"/>
-          <w:szCs w:val="24"/>
-          <w:lang w:val="en-GB"/>
-        </w:rPr>
-        <w:t xml:space="preserve"> </w:t>
-      </w:r>
-      <w:r>
-        <w:rPr>
-          <w:rFonts w:ascii="Times New Roman" w:hAnsi="Times New Roman" w:cs="Times New Roman"/>
-          <w:sz w:val="24"/>
-          <w:szCs w:val="24"/>
-          <w:lang w:val="en-GB"/>
-        </w:rPr>
-        <w:t>A benevolent computer player strategy that focuses on protecting its weak countries (deploys on its weakest country, never attacks,</w:t>
-      </w:r>
-      <w:r>
-        <w:rPr>
-          <w:rFonts w:ascii="Times New Roman" w:hAnsi="Times New Roman" w:cs="Times New Roman"/>
-          <w:sz w:val="24"/>
-          <w:szCs w:val="24"/>
-          <w:lang w:val="en-GB"/>
-        </w:rPr>
-        <w:t xml:space="preserve"> </w:t>
-      </w:r>
-      <w:r>
-        <w:rPr>
-          <w:rFonts w:ascii="Times New Roman" w:hAnsi="Times New Roman" w:cs="Times New Roman"/>
-          <w:sz w:val="24"/>
-          <w:szCs w:val="24"/>
-          <w:lang w:val="en-GB"/>
-        </w:rPr>
-        <w:t>then moves its armies in order to reinforce its weaker country).</w:t>
+        <w:t>Concrete strategy class of Benevolent player. A benevolent computer player strategy that focuses on protecting its weak countries (deploys on its weakest country, never attacks, then moves its armies in order to reinforce its weaker country).</w:t>
       </w:r>
     </w:p>
     <w:p>
@@ -3704,18 +3554,7 @@
           <w:szCs w:val="28"/>
           <w:lang w:val="en-GB"/>
         </w:rPr>
-        <w:t xml:space="preserve">Class </w:t>
-      </w:r>
-      <w:r>
-        <w:rPr>
-          <w:rFonts w:ascii="Times New Roman" w:hAnsi="Times New Roman" w:cs="Times New Roman"/>
-          <w:b/>
-          <w:bCs/>
-          <w:sz w:val="28"/>
-          <w:szCs w:val="28"/>
-          <w:lang w:val="en-GB"/>
-        </w:rPr>
-        <w:t>Cheater</w:t>
+        <w:t>Class Cheater</w:t>
       </w:r>
     </w:p>
     <w:p>
@@ -3778,25 +3617,7 @@
           <w:szCs w:val="24"/>
           <w:lang w:val="en-GB"/>
         </w:rPr>
-        <w:t xml:space="preserve"> countries</w:t>
-      </w:r>
-      <w:r>
-        <w:rPr>
-          <w:rFonts w:ascii="Times New Roman" w:hAnsi="Times New Roman" w:cs="Times New Roman"/>
-          <w:sz w:val="24"/>
-          <w:szCs w:val="24"/>
-          <w:lang w:val="en-GB"/>
-        </w:rPr>
-        <w:t xml:space="preserve"> </w:t>
-      </w:r>
-      <w:r>
-        <w:rPr>
-          <w:rFonts w:ascii="Times New Roman" w:hAnsi="Times New Roman" w:cs="Times New Roman"/>
-          <w:sz w:val="24"/>
-          <w:szCs w:val="24"/>
-          <w:lang w:val="en-GB"/>
-        </w:rPr>
-        <w:t xml:space="preserve">are acquired by this Cheater Player and armies are doubled in those </w:t>
+        <w:t xml:space="preserve"> countries are acquired by this Cheater Player and armies are doubled in those </w:t>
       </w:r>
       <w:proofErr w:type="spellStart"/>
       <w:r>
@@ -3816,16 +3637,7 @@
           <w:szCs w:val="24"/>
           <w:lang w:val="en-GB"/>
         </w:rPr>
-        <w:t xml:space="preserve"> </w:t>
-      </w:r>
-      <w:r>
-        <w:rPr>
-          <w:rFonts w:ascii="Times New Roman" w:hAnsi="Times New Roman" w:cs="Times New Roman"/>
-          <w:sz w:val="24"/>
-          <w:szCs w:val="24"/>
-          <w:lang w:val="en-GB"/>
-        </w:rPr>
-        <w:t>countries that are recently conquered.</w:t>
+        <w:t xml:space="preserve"> countries that are recently conquered.</w:t>
       </w:r>
     </w:p>
     <w:p>
@@ -3894,52 +3706,7 @@
           <w:szCs w:val="24"/>
           <w:lang w:val="en-GB"/>
         </w:rPr>
-        <w:t>C</w:t>
-      </w:r>
-      <w:r>
-        <w:rPr>
-          <w:rFonts w:ascii="Times New Roman" w:hAnsi="Times New Roman" w:cs="Times New Roman"/>
-          <w:sz w:val="24"/>
-          <w:szCs w:val="24"/>
-          <w:lang w:val="en-GB"/>
-        </w:rPr>
-        <w:t>oncrete strategy class of Human player.</w:t>
-      </w:r>
-      <w:r>
-        <w:rPr>
-          <w:rFonts w:ascii="Times New Roman" w:hAnsi="Times New Roman" w:cs="Times New Roman"/>
-          <w:sz w:val="24"/>
-          <w:szCs w:val="24"/>
-          <w:lang w:val="en-GB"/>
-        </w:rPr>
-        <w:t xml:space="preserve"> </w:t>
-      </w:r>
-      <w:r>
-        <w:rPr>
-          <w:rFonts w:ascii="Times New Roman" w:hAnsi="Times New Roman" w:cs="Times New Roman"/>
-          <w:sz w:val="24"/>
-          <w:szCs w:val="24"/>
-          <w:lang w:val="en-GB"/>
-        </w:rPr>
-        <w:t>A human computer player strategy that deploys, attacks, moves armies according to his need.</w:t>
-      </w:r>
-      <w:r>
-        <w:rPr>
-          <w:rFonts w:ascii="Times New Roman" w:hAnsi="Times New Roman" w:cs="Times New Roman"/>
-          <w:sz w:val="24"/>
-          <w:szCs w:val="24"/>
-          <w:lang w:val="en-GB"/>
-        </w:rPr>
-        <w:t xml:space="preserve"> T</w:t>
-      </w:r>
-      <w:r>
-        <w:rPr>
-          <w:rFonts w:ascii="Times New Roman" w:hAnsi="Times New Roman" w:cs="Times New Roman"/>
-          <w:sz w:val="24"/>
-          <w:szCs w:val="24"/>
-          <w:lang w:val="en-GB"/>
-        </w:rPr>
-        <w:t>his player also plays with all types of cards</w:t>
+        <w:t>Concrete strategy class of Human player. A human computer player strategy that deploys, attacks, moves armies according to his need. This player also plays with all types of cards</w:t>
       </w:r>
       <w:r>
         <w:rPr>
@@ -4019,34 +3786,7 @@
           <w:szCs w:val="24"/>
           <w:lang w:val="en-GB"/>
         </w:rPr>
-        <w:t>C</w:t>
-      </w:r>
-      <w:r>
-        <w:rPr>
-          <w:rFonts w:ascii="Times New Roman" w:hAnsi="Times New Roman" w:cs="Times New Roman"/>
-          <w:sz w:val="24"/>
-          <w:szCs w:val="24"/>
-          <w:lang w:val="en-GB"/>
-        </w:rPr>
-        <w:t>oncrete strategy class of Random player.</w:t>
-      </w:r>
-      <w:r>
-        <w:rPr>
-          <w:rFonts w:ascii="Times New Roman" w:hAnsi="Times New Roman" w:cs="Times New Roman"/>
-          <w:sz w:val="24"/>
-          <w:szCs w:val="24"/>
-          <w:lang w:val="en-GB"/>
-        </w:rPr>
-        <w:t xml:space="preserve"> </w:t>
-      </w:r>
-      <w:r>
-        <w:rPr>
-          <w:rFonts w:ascii="Times New Roman" w:hAnsi="Times New Roman" w:cs="Times New Roman"/>
-          <w:sz w:val="24"/>
-          <w:szCs w:val="24"/>
-          <w:lang w:val="en-GB"/>
-        </w:rPr>
-        <w:t xml:space="preserve">A random computer player strategy that deploys on a random country, attacks random </w:t>
+        <w:t xml:space="preserve">Concrete strategy class of Random player. A random computer player strategy that deploys on a random country, attacks random </w:t>
       </w:r>
       <w:proofErr w:type="spellStart"/>
       <w:r>
@@ -4066,25 +3806,7 @@
           <w:szCs w:val="24"/>
           <w:lang w:val="en-GB"/>
         </w:rPr>
-        <w:t xml:space="preserve"> countries,</w:t>
-      </w:r>
-      <w:r>
-        <w:rPr>
-          <w:rFonts w:ascii="Times New Roman" w:hAnsi="Times New Roman" w:cs="Times New Roman"/>
-          <w:sz w:val="24"/>
-          <w:szCs w:val="24"/>
-          <w:lang w:val="en-GB"/>
-        </w:rPr>
-        <w:t xml:space="preserve"> </w:t>
-      </w:r>
-      <w:r>
-        <w:rPr>
-          <w:rFonts w:ascii="Times New Roman" w:hAnsi="Times New Roman" w:cs="Times New Roman"/>
-          <w:sz w:val="24"/>
-          <w:szCs w:val="24"/>
-          <w:lang w:val="en-GB"/>
-        </w:rPr>
-        <w:t>and moves armies randomly between its countries.</w:t>
+        <w:t xml:space="preserve"> countries, and moves armies randomly between its countries.</w:t>
       </w:r>
     </w:p>
     <w:sectPr>

</xml_diff>